<commit_message>
Beginning collecting for ID4
</commit_message>
<xml_diff>
--- a/Documents/Schedule/ID_Features.docx
+++ b/Documents/Schedule/ID_Features.docx
@@ -386,75 +386,110 @@
         <w:t xml:space="preserve"> No motion sickness/eyestrain features were implemented. The filesystem exists in prototype form but has not been incorporated into the project proper. DICOM parsing was tested on a branch but not incorporated into the project proper.</w:t>
       </w:r>
     </w:p>
+    <w:p>
+      <w:pPr>
+        <w:pStyle w:val="Heading3"/>
+      </w:pPr>
+      <w:r>
+        <w:t>ID4</w:t>
+      </w:r>
+    </w:p>
+    <w:p>
+      <w:pPr>
+        <w:pStyle w:val="ListParagraph"/>
+        <w:numPr>
+          <w:ilvl w:val="0"/>
+          <w:numId w:val="4"/>
+        </w:numPr>
+      </w:pPr>
+      <w:r>
+        <w:t>DICOM report display</w:t>
+      </w:r>
+    </w:p>
+    <w:p>
+      <w:pPr>
+        <w:pStyle w:val="ListParagraph"/>
+        <w:numPr>
+          <w:ilvl w:val="0"/>
+          <w:numId w:val="4"/>
+        </w:numPr>
+      </w:pPr>
+      <w:r>
+        <w:t>Environment options for lighting</w:t>
+      </w:r>
+    </w:p>
+    <w:p>
+      <w:pPr>
+        <w:pStyle w:val="ListParagraph"/>
+        <w:numPr>
+          <w:ilvl w:val="0"/>
+          <w:numId w:val="4"/>
+        </w:numPr>
+      </w:pPr>
+      <w:r>
+        <w:t>Load images from file browser</w:t>
+      </w:r>
+    </w:p>
+    <w:p>
+      <w:pPr>
+        <w:pStyle w:val="ListParagraph"/>
+        <w:numPr>
+          <w:ilvl w:val="0"/>
+          <w:numId w:val="4"/>
+        </w:numPr>
+      </w:pPr>
+      <w:r>
+        <w:t>Snap Copies to a “grid” or predefined layout when moving, unless trigger button depressed</w:t>
+      </w:r>
+    </w:p>
+    <w:p>
+      <w:pPr>
+        <w:pStyle w:val="ListParagraph"/>
+        <w:numPr>
+          <w:ilvl w:val="0"/>
+          <w:numId w:val="4"/>
+        </w:numPr>
+      </w:pPr>
+      <w:r>
+        <w:t>Anti-motion-sickness/eyestrain features</w:t>
+      </w:r>
+    </w:p>
+    <w:p>
+      <w:pPr>
+        <w:pStyle w:val="ListParagraph"/>
+        <w:numPr>
+          <w:ilvl w:val="1"/>
+          <w:numId w:val="4"/>
+        </w:numPr>
+      </w:pPr>
+      <w:r>
+        <w:t>Field of View adjustment</w:t>
+      </w:r>
+    </w:p>
+    <w:p>
+      <w:r>
+        <w:rPr>
+          <w:b/>
+        </w:rPr>
+        <w:t>Results:</w:t>
+      </w:r>
+      <w:r>
+        <w:rPr>
+          <w:b/>
+        </w:rPr>
+        <w:t xml:space="preserve"> </w:t>
+      </w:r>
+      <w:r>
+        <w:t>The file browser was created, the environment was improved and the DICOM library was incorporated into the project. The grid functionality had to be delayed until the next deliverable.</w:t>
+      </w:r>
+    </w:p>
     <w:p/>
-    <w:p/>
     <w:p>
       <w:pPr>
         <w:pStyle w:val="Heading1"/>
       </w:pPr>
       <w:r>
         <w:t>Future Incremental Deliverables</w:t>
-      </w:r>
-    </w:p>
-    <w:p>
-      <w:pPr>
-        <w:pStyle w:val="ListParagraph"/>
-      </w:pPr>
-    </w:p>
-    <w:p>
-      <w:pPr>
-        <w:pStyle w:val="Heading3"/>
-      </w:pPr>
-      <w:r>
-        <w:t>ID4</w:t>
-      </w:r>
-    </w:p>
-    <w:p>
-      <w:pPr>
-        <w:pStyle w:val="ListParagraph"/>
-        <w:numPr>
-          <w:ilvl w:val="0"/>
-          <w:numId w:val="4"/>
-        </w:numPr>
-      </w:pPr>
-      <w:r>
-        <w:t>DICOM report display</w:t>
-      </w:r>
-    </w:p>
-    <w:p>
-      <w:pPr>
-        <w:pStyle w:val="ListParagraph"/>
-        <w:numPr>
-          <w:ilvl w:val="0"/>
-          <w:numId w:val="4"/>
-        </w:numPr>
-      </w:pPr>
-      <w:r>
-        <w:t>Snap Copies to a “grid” or predefined layout when moving, unless trigger button depressed</w:t>
-      </w:r>
-    </w:p>
-    <w:p>
-      <w:pPr>
-        <w:pStyle w:val="ListParagraph"/>
-        <w:numPr>
-          <w:ilvl w:val="0"/>
-          <w:numId w:val="4"/>
-        </w:numPr>
-      </w:pPr>
-      <w:r>
-        <w:t>Environment options for lighting</w:t>
-      </w:r>
-    </w:p>
-    <w:p>
-      <w:pPr>
-        <w:pStyle w:val="ListParagraph"/>
-        <w:numPr>
-          <w:ilvl w:val="0"/>
-          <w:numId w:val="4"/>
-        </w:numPr>
-      </w:pPr>
-      <w:r>
-        <w:t>Load images from file browser</w:t>
       </w:r>
       <w:bookmarkStart w:id="0" w:name="_GoBack"/>
       <w:bookmarkEnd w:id="0"/>
@@ -462,16 +497,85 @@
     <w:p>
       <w:pPr>
         <w:pStyle w:val="ListParagraph"/>
-        <w:numPr>
-          <w:ilvl w:val="0"/>
-          <w:numId w:val="4"/>
-        </w:numPr>
-      </w:pPr>
-      <w:r>
-        <w:t>A</w:t>
-      </w:r>
-      <w:r>
-        <w:t>nti-motion-sickness/eyestrain features</w:t>
+      </w:pPr>
+    </w:p>
+    <w:p>
+      <w:pPr>
+        <w:pStyle w:val="Heading3"/>
+      </w:pPr>
+      <w:r>
+        <w:t>ID5</w:t>
+      </w:r>
+    </w:p>
+    <w:p>
+      <w:r>
+        <w:t xml:space="preserve">The main focus of this deliverable will </w:t>
+      </w:r>
+      <w:r>
+        <w:t>be to polish the features from other deliverables—this time is slack to accommodate the inevitable delays in completing previous features.</w:t>
+      </w:r>
+      <w:r>
+        <w:t xml:space="preserve"> Given time, we will attempt to pursue the following:</w:t>
+      </w:r>
+    </w:p>
+    <w:p>
+      <w:pPr>
+        <w:pStyle w:val="ListParagraph"/>
+        <w:numPr>
+          <w:ilvl w:val="0"/>
+          <w:numId w:val="6"/>
+        </w:numPr>
+      </w:pPr>
+      <w:r>
+        <w:t>Report dictation from within VR</w:t>
+      </w:r>
+    </w:p>
+    <w:p>
+      <w:pPr>
+        <w:pStyle w:val="ListParagraph"/>
+        <w:numPr>
+          <w:ilvl w:val="0"/>
+          <w:numId w:val="6"/>
+        </w:numPr>
+      </w:pPr>
+      <w:r>
+        <w:t>Snap Copies to a “grid” or predefined layout when moving, unless trigger button depressed</w:t>
+      </w:r>
+    </w:p>
+    <w:p>
+      <w:pPr>
+        <w:pStyle w:val="ListParagraph"/>
+        <w:numPr>
+          <w:ilvl w:val="0"/>
+          <w:numId w:val="6"/>
+        </w:numPr>
+      </w:pPr>
+      <w:r>
+        <w:t>Improved UI for manipulating copies</w:t>
+      </w:r>
+    </w:p>
+    <w:p>
+      <w:pPr>
+        <w:pStyle w:val="ListParagraph"/>
+        <w:numPr>
+          <w:ilvl w:val="0"/>
+          <w:numId w:val="6"/>
+        </w:numPr>
+      </w:pPr>
+      <w:r>
+        <w:t>Save/load representation of workspace</w:t>
+      </w:r>
+    </w:p>
+    <w:p>
+      <w:pPr>
+        <w:pStyle w:val="ListParagraph"/>
+        <w:numPr>
+          <w:ilvl w:val="0"/>
+          <w:numId w:val="6"/>
+        </w:numPr>
+      </w:pPr>
+      <w:r>
+        <w:t>Anti-motion-sickness/eyestrain features</w:t>
       </w:r>
     </w:p>
     <w:p>
@@ -479,7 +583,7 @@
         <w:pStyle w:val="ListParagraph"/>
         <w:numPr>
           <w:ilvl w:val="1"/>
-          <w:numId w:val="4"/>
+          <w:numId w:val="6"/>
         </w:numPr>
       </w:pPr>
       <w:r>
@@ -489,37 +593,13 @@
     <w:p>
       <w:pPr>
         <w:pStyle w:val="ListParagraph"/>
-      </w:pPr>
-    </w:p>
-    <w:p>
-      <w:pPr>
-        <w:pStyle w:val="Heading3"/>
-      </w:pPr>
-      <w:r>
-        <w:t>ID5</w:t>
-      </w:r>
-    </w:p>
-    <w:p>
-      <w:r>
-        <w:t xml:space="preserve">The main focus of this deliverable will </w:t>
-      </w:r>
-      <w:r>
-        <w:t>be to polish the features from other deliverables—this time is slack to accommodate the inevitable delays in completing previous features.</w:t>
-      </w:r>
-      <w:r>
-        <w:t xml:space="preserve"> Given time, we will attempt to pursue the following:</w:t>
-      </w:r>
-    </w:p>
-    <w:p>
-      <w:pPr>
-        <w:pStyle w:val="ListParagraph"/>
         <w:numPr>
           <w:ilvl w:val="0"/>
           <w:numId w:val="6"/>
         </w:numPr>
       </w:pPr>
       <w:r>
-        <w:t>Report dictation from within VR</w:t>
+        <w:t>Improved DICOM report display</w:t>
       </w:r>
     </w:p>
     <w:p>
@@ -531,25 +611,8 @@
         </w:numPr>
       </w:pPr>
       <w:r>
-        <w:t>Cycle through DICOM images as animation</w:t>
-      </w:r>
-    </w:p>
-    <w:p>
-      <w:pPr>
-        <w:pStyle w:val="ListParagraph"/>
-        <w:numPr>
-          <w:ilvl w:val="0"/>
-          <w:numId w:val="6"/>
-        </w:numPr>
-      </w:pPr>
-      <w:r>
-        <w:t>Save/load representation of workspace</w:t>
-      </w:r>
-    </w:p>
-    <w:p>
-      <w:pPr>
-        <w:pStyle w:val="ListParagraph"/>
-      </w:pPr>
+        <w:t>3D volume scan viewing</w:t>
+      </w:r>
     </w:p>
     <w:p/>
     <w:sectPr>
@@ -693,7 +756,7 @@
         <w:rFonts w:ascii="Symbol" w:hAnsi="Symbol" w:hint="default"/>
       </w:rPr>
     </w:lvl>
-    <w:lvl w:ilvl="1" w:tplc="04090003" w:tentative="1">
+    <w:lvl w:ilvl="1" w:tplc="04090003">
       <w:start w:val="1"/>
       <w:numFmt w:val="bullet"/>
       <w:lvlText w:val="o"/>

</xml_diff>

<commit_message>
Continued collecting documents for ID5
</commit_message>
<xml_diff>
--- a/Documents/Schedule/ID_Features.docx
+++ b/Documents/Schedule/ID_Features.docx
@@ -479,6 +479,100 @@
       </w:r>
     </w:p>
     <w:p>
+      <w:pPr>
+        <w:pStyle w:val="Heading3"/>
+      </w:pPr>
+      <w:r>
+        <w:t>ID5</w:t>
+      </w:r>
+    </w:p>
+    <w:p>
+      <w:r>
+        <w:t>The main focus of this deliverable will be to polish the features from other deliverables and to fix bugs unresolved from previous deliverables. The key features we wish to deliver are:</w:t>
+      </w:r>
+    </w:p>
+    <w:p>
+      <w:pPr>
+        <w:pStyle w:val="ListParagraph"/>
+        <w:numPr>
+          <w:ilvl w:val="0"/>
+          <w:numId w:val="7"/>
+        </w:numPr>
+      </w:pPr>
+      <w:r>
+        <w:t>Improved UI for manipulating copies</w:t>
+      </w:r>
+    </w:p>
+    <w:p>
+      <w:pPr>
+        <w:pStyle w:val="ListParagraph"/>
+        <w:numPr>
+          <w:ilvl w:val="0"/>
+          <w:numId w:val="7"/>
+        </w:numPr>
+      </w:pPr>
+      <w:r>
+        <w:t>Improved UI for interacting with the software (options, loading files, quitting)</w:t>
+      </w:r>
+    </w:p>
+    <w:p>
+      <w:pPr>
+        <w:pStyle w:val="ListParagraph"/>
+        <w:numPr>
+          <w:ilvl w:val="0"/>
+          <w:numId w:val="7"/>
+        </w:numPr>
+      </w:pPr>
+      <w:r>
+        <w:t>Improved DICOM report display</w:t>
+      </w:r>
+    </w:p>
+    <w:p>
+      <w:pPr>
+        <w:pStyle w:val="ListParagraph"/>
+        <w:numPr>
+          <w:ilvl w:val="0"/>
+          <w:numId w:val="7"/>
+        </w:numPr>
+      </w:pPr>
+      <w:r>
+        <w:t>Gestures for interacting with the software</w:t>
+      </w:r>
+    </w:p>
+    <w:p>
+      <w:pPr>
+        <w:pStyle w:val="ListParagraph"/>
+        <w:numPr>
+          <w:ilvl w:val="0"/>
+          <w:numId w:val="7"/>
+        </w:numPr>
+      </w:pPr>
+      <w:r>
+        <w:t>3D volume scan viewing</w:t>
+      </w:r>
+    </w:p>
+    <w:p>
+      <w:pPr>
+        <w:pStyle w:val="ListParagraph"/>
+        <w:numPr>
+          <w:ilvl w:val="0"/>
+          <w:numId w:val="7"/>
+        </w:numPr>
+      </w:pPr>
+      <w:r>
+        <w:t>Reduction of latency within the application to reduce motion sickness/eyestrain</w:t>
+      </w:r>
+    </w:p>
+    <w:p>
+      <w:r>
+        <w:rPr>
+          <w:b/>
+        </w:rPr>
+        <w:t>Results:</w:t>
+      </w:r>
+      <w:r>
+        <w:t xml:space="preserve"> Gestures were implemented for resizing copies, DICOM reports were displayed, and some parallelism was incorporated to reduce latency when loading files from disk. Work was done on 3D volume scans but this did not make it into the final build.</w:t>
+      </w:r>
       <w:r>
         <w:br w:type="page"/>
       </w:r>
@@ -489,177 +583,105 @@
         <w:pStyle w:val="Heading1"/>
       </w:pPr>
       <w:r>
-        <w:t>Future Incremental Deliverables</w:t>
-      </w:r>
-    </w:p>
-    <w:p>
-      <w:pPr>
-        <w:pStyle w:val="ListParagraph"/>
-      </w:pPr>
-    </w:p>
-    <w:p>
-      <w:pPr>
-        <w:pStyle w:val="Heading3"/>
-      </w:pPr>
-      <w:r>
-        <w:t>ID5</w:t>
-      </w:r>
-    </w:p>
-    <w:p>
-      <w:r>
-        <w:t xml:space="preserve">The main focus of this deliverable will </w:t>
-      </w:r>
-      <w:r>
-        <w:t>be to polish the features from other deliverable</w:t>
-      </w:r>
-      <w:r>
-        <w:t>s and to fix bugs unresolved from previous deliverables. The key features we wish to deliver are:</w:t>
-      </w:r>
-    </w:p>
-    <w:p>
-      <w:pPr>
-        <w:pStyle w:val="ListParagraph"/>
-        <w:numPr>
-          <w:ilvl w:val="0"/>
-          <w:numId w:val="7"/>
-        </w:numPr>
-      </w:pPr>
-      <w:r>
-        <w:t>Improved UI for manipulating copies</w:t>
-      </w:r>
-    </w:p>
-    <w:p>
-      <w:pPr>
-        <w:pStyle w:val="ListParagraph"/>
-        <w:numPr>
-          <w:ilvl w:val="0"/>
-          <w:numId w:val="7"/>
-        </w:numPr>
-      </w:pPr>
-      <w:r>
-        <w:t>Improved UI for interacting with the software (options, loading files, quitting)</w:t>
-      </w:r>
-    </w:p>
-    <w:p>
-      <w:pPr>
-        <w:pStyle w:val="ListParagraph"/>
-        <w:numPr>
-          <w:ilvl w:val="0"/>
-          <w:numId w:val="7"/>
-        </w:numPr>
-      </w:pPr>
-      <w:r>
-        <w:t>Improved DICOM report display</w:t>
-      </w:r>
-    </w:p>
-    <w:p>
-      <w:pPr>
-        <w:pStyle w:val="ListParagraph"/>
-        <w:numPr>
-          <w:ilvl w:val="0"/>
-          <w:numId w:val="7"/>
-        </w:numPr>
-      </w:pPr>
-      <w:r>
-        <w:t>Gestures for interacting with the software</w:t>
+        <w:t>Future Work</w:t>
+      </w:r>
+    </w:p>
+    <w:p>
+      <w:r>
+        <w:t>Many features did not make it into the software. Among them were</w:t>
+      </w:r>
+    </w:p>
+    <w:p>
+      <w:pPr>
+        <w:pStyle w:val="ListParagraph"/>
+        <w:numPr>
+          <w:ilvl w:val="0"/>
+          <w:numId w:val="6"/>
+        </w:numPr>
+      </w:pPr>
+      <w:r>
+        <w:t>Report dictation from within VR</w:t>
+      </w:r>
+    </w:p>
+    <w:p>
+      <w:pPr>
+        <w:pStyle w:val="ListParagraph"/>
+        <w:numPr>
+          <w:ilvl w:val="0"/>
+          <w:numId w:val="6"/>
+        </w:numPr>
+      </w:pPr>
+      <w:r>
+        <w:t>Snap Copies to a “grid” or predefined layout when moving, unless trigger button depressed</w:t>
+      </w:r>
+    </w:p>
+    <w:p>
+      <w:pPr>
+        <w:pStyle w:val="ListParagraph"/>
+        <w:numPr>
+          <w:ilvl w:val="0"/>
+          <w:numId w:val="6"/>
+        </w:numPr>
+      </w:pPr>
+      <w:r>
+        <w:t>Save/load representation of workspace</w:t>
+      </w:r>
+    </w:p>
+    <w:p>
+      <w:pPr>
+        <w:pStyle w:val="ListParagraph"/>
+        <w:numPr>
+          <w:ilvl w:val="0"/>
+          <w:numId w:val="6"/>
+        </w:numPr>
+      </w:pPr>
+      <w:r>
+        <w:t>Additional anti-motion-sickness/eyestrain features</w:t>
+      </w:r>
+    </w:p>
+    <w:p>
+      <w:pPr>
+        <w:pStyle w:val="ListParagraph"/>
+        <w:numPr>
+          <w:ilvl w:val="1"/>
+          <w:numId w:val="6"/>
+        </w:numPr>
+      </w:pPr>
+      <w:r>
+        <w:t>Field of View adjustment</w:t>
+      </w:r>
+    </w:p>
+    <w:p>
+      <w:pPr>
+        <w:pStyle w:val="ListParagraph"/>
+        <w:numPr>
+          <w:ilvl w:val="0"/>
+          <w:numId w:val="6"/>
+        </w:numPr>
+      </w:pPr>
+      <w:r>
+        <w:t>3D Volume scan viewing</w:t>
+      </w:r>
+    </w:p>
+    <w:p>
+      <w:pPr>
+        <w:pStyle w:val="ListParagraph"/>
+        <w:numPr>
+          <w:ilvl w:val="0"/>
+          <w:numId w:val="6"/>
+        </w:numPr>
+      </w:pPr>
+      <w:r>
+        <w:t>Additional gestures</w:t>
       </w:r>
       <w:bookmarkStart w:id="0" w:name="_GoBack"/>
       <w:bookmarkEnd w:id="0"/>
     </w:p>
-    <w:p>
-      <w:pPr>
-        <w:pStyle w:val="ListParagraph"/>
-        <w:numPr>
-          <w:ilvl w:val="0"/>
-          <w:numId w:val="7"/>
-        </w:numPr>
-      </w:pPr>
-      <w:r>
-        <w:t>3D volume scan viewing</w:t>
-      </w:r>
-    </w:p>
-    <w:p>
-      <w:pPr>
-        <w:pStyle w:val="ListParagraph"/>
-        <w:numPr>
-          <w:ilvl w:val="0"/>
-          <w:numId w:val="7"/>
-        </w:numPr>
-      </w:pPr>
-      <w:r>
-        <w:t>Reduction of latency within the application to reduce motion sickness/eyestrain</w:t>
-      </w:r>
-    </w:p>
-    <w:p>
-      <w:r>
-        <w:t>Given time, we will attempt to pursue the following:</w:t>
-      </w:r>
-    </w:p>
-    <w:p>
-      <w:pPr>
-        <w:pStyle w:val="ListParagraph"/>
-        <w:numPr>
-          <w:ilvl w:val="0"/>
-          <w:numId w:val="6"/>
-        </w:numPr>
-      </w:pPr>
-      <w:r>
-        <w:t>Report dictation from within VR</w:t>
-      </w:r>
-    </w:p>
-    <w:p>
-      <w:pPr>
-        <w:pStyle w:val="ListParagraph"/>
-        <w:numPr>
-          <w:ilvl w:val="0"/>
-          <w:numId w:val="6"/>
-        </w:numPr>
-      </w:pPr>
-      <w:r>
-        <w:t>Snap Copies to a “grid” or predefined layout when moving, unless trigger button depressed</w:t>
-      </w:r>
-    </w:p>
-    <w:p>
-      <w:pPr>
-        <w:pStyle w:val="ListParagraph"/>
-        <w:numPr>
-          <w:ilvl w:val="0"/>
-          <w:numId w:val="6"/>
-        </w:numPr>
-      </w:pPr>
-      <w:r>
-        <w:t>Save/load representation of workspace</w:t>
-      </w:r>
-    </w:p>
-    <w:p>
-      <w:pPr>
-        <w:pStyle w:val="ListParagraph"/>
-        <w:numPr>
-          <w:ilvl w:val="0"/>
-          <w:numId w:val="6"/>
-        </w:numPr>
-      </w:pPr>
-      <w:r>
-        <w:t>A</w:t>
-      </w:r>
-      <w:r>
-        <w:t>dditional a</w:t>
-      </w:r>
-      <w:r>
-        <w:t>nti-motion-sickness/eyestrain features</w:t>
-      </w:r>
-    </w:p>
-    <w:p>
-      <w:pPr>
-        <w:pStyle w:val="ListParagraph"/>
-        <w:numPr>
-          <w:ilvl w:val="1"/>
-          <w:numId w:val="6"/>
-        </w:numPr>
-      </w:pPr>
-      <w:r>
-        <w:t>Field of View adjustment</w:t>
-      </w:r>
+    <w:p/>
+    <w:p>
+      <w:pPr>
+        <w:pStyle w:val="ListParagraph"/>
+      </w:pPr>
     </w:p>
     <w:sectPr>
       <w:pgSz w:w="12240" w:h="15840"/>

</xml_diff>